<commit_message>
save 02 02 2023 pm
</commit_message>
<xml_diff>
--- a/Exercices Merise/Editeur/Editeur.docx
+++ b/Exercices Merise/Editeur/Editeur.docx
@@ -206,32 +206,7 @@
           <w:sz w:val="25"/>
           <w:szCs w:val="25"/>
         </w:rPr>
-        <w:t xml:space="preserve">- Pour chaque livre, un auteur perçoit des droits d'auteur, calculés comme un pourcentage du prix de vente (il </w:t>
-      </w:r>
-    </w:p>
-    <w:p>
-      <w:pPr>
-        <w:pStyle w:val="Sansinterligne"/>
-        <w:rPr>
-          <w:sz w:val="25"/>
-          <w:szCs w:val="25"/>
-        </w:rPr>
-      </w:pPr>
-      <w:proofErr w:type="gramStart"/>
-      <w:r>
-        <w:rPr>
-          <w:sz w:val="25"/>
-          <w:szCs w:val="25"/>
-        </w:rPr>
-        <w:t>est</w:t>
-      </w:r>
-      <w:proofErr w:type="gramEnd"/>
-      <w:r>
-        <w:rPr>
-          <w:sz w:val="25"/>
-          <w:szCs w:val="25"/>
-        </w:rPr>
-        <w:t xml:space="preserve"> aussi fonction du nombre d'auteurs, du tirage, etc.).</w:t>
+        <w:t>- Pour chaque livre, un auteur perçoit des droits d'auteur, calculés comme un pourcentage du prix de vente (il est aussi fonction du nombre d'auteurs, du tirage, etc.).</w:t>
       </w:r>
     </w:p>
     <w:p>
@@ -547,6 +522,7 @@
                 <w:sz w:val="18"/>
                 <w:szCs w:val="18"/>
               </w:rPr>
+              <w:lastRenderedPageBreak/>
               <w:t>E</w:t>
             </w:r>
             <w:r>
@@ -1220,14 +1196,7 @@
                 <w:sz w:val="18"/>
                 <w:szCs w:val="18"/>
               </w:rPr>
-              <w:t>I</w:t>
-            </w:r>
-            <w:r>
-              <w:rPr>
-                <w:sz w:val="18"/>
-                <w:szCs w:val="18"/>
-              </w:rPr>
-              <w:t>dentifiant de l’auteur</w:t>
+              <w:t>Identifiant de l’auteur</w:t>
             </w:r>
           </w:p>
         </w:tc>
@@ -1380,14 +1349,7 @@
                 <w:sz w:val="18"/>
                 <w:szCs w:val="18"/>
               </w:rPr>
-              <w:t>N</w:t>
-            </w:r>
-            <w:r>
-              <w:rPr>
-                <w:sz w:val="18"/>
-                <w:szCs w:val="18"/>
-              </w:rPr>
-              <w:t>om de l’auteur</w:t>
+              <w:t>Nom de l’auteur</w:t>
             </w:r>
           </w:p>
         </w:tc>
@@ -1521,14 +1483,7 @@
                 <w:sz w:val="18"/>
                 <w:szCs w:val="18"/>
               </w:rPr>
-              <w:t>P</w:t>
-            </w:r>
-            <w:r>
-              <w:rPr>
-                <w:sz w:val="18"/>
-                <w:szCs w:val="18"/>
-              </w:rPr>
-              <w:t>rénom de l’auteur</w:t>
+              <w:t>Prénom de l’auteur</w:t>
             </w:r>
           </w:p>
         </w:tc>
@@ -1750,6 +1705,13 @@
               </w:rPr>
               <w:t>RECOMPENSE</w:t>
             </w:r>
+            <w:r>
+              <w:rPr>
+                <w:sz w:val="18"/>
+                <w:szCs w:val="18"/>
+              </w:rPr>
+              <w:t>S</w:t>
+            </w:r>
           </w:p>
         </w:tc>
         <w:tc>
@@ -1781,7 +1743,14 @@
                 <w:sz w:val="18"/>
                 <w:szCs w:val="18"/>
               </w:rPr>
-              <w:t>_nom</w:t>
+              <w:t>_</w:t>
+            </w:r>
+            <w:r>
+              <w:rPr>
+                <w:sz w:val="18"/>
+                <w:szCs w:val="18"/>
+              </w:rPr>
+              <w:t>id</w:t>
             </w:r>
             <w:proofErr w:type="spellEnd"/>
           </w:p>
@@ -2226,7 +2195,28 @@
                 <w:sz w:val="18"/>
                 <w:szCs w:val="18"/>
               </w:rPr>
-              <w:t>doit</w:t>
+              <w:t>d</w:t>
+            </w:r>
+            <w:r>
+              <w:rPr>
+                <w:sz w:val="18"/>
+                <w:szCs w:val="18"/>
+              </w:rPr>
+              <w:t>r</w:t>
+            </w:r>
+            <w:r>
+              <w:rPr>
+                <w:sz w:val="18"/>
+                <w:szCs w:val="18"/>
+              </w:rPr>
+              <w:t>oit</w:t>
+            </w:r>
+            <w:r>
+              <w:rPr>
+                <w:sz w:val="18"/>
+                <w:szCs w:val="18"/>
+              </w:rPr>
+              <w:t>s</w:t>
             </w:r>
             <w:proofErr w:type="gramEnd"/>
             <w:r>
@@ -2343,7 +2333,14 @@
                 <w:sz w:val="18"/>
                 <w:szCs w:val="18"/>
               </w:rPr>
-              <w:t>EDITIONS</w:t>
+              <w:t>EDITION</w:t>
+            </w:r>
+            <w:r>
+              <w:rPr>
+                <w:sz w:val="18"/>
+                <w:szCs w:val="18"/>
+              </w:rPr>
+              <w:t>S</w:t>
             </w:r>
           </w:p>
         </w:tc>
@@ -2659,7 +2656,7 @@
                 <w:sz w:val="18"/>
                 <w:szCs w:val="18"/>
               </w:rPr>
-              <w:t>_ordre_edition</w:t>
+              <w:t>_nombre_exemplaire</w:t>
             </w:r>
             <w:proofErr w:type="spellEnd"/>
           </w:p>
@@ -2683,24 +2680,17 @@
                 <w:sz w:val="18"/>
                 <w:szCs w:val="18"/>
               </w:rPr>
-              <w:t xml:space="preserve">Ordre </w:t>
-            </w:r>
-            <w:proofErr w:type="gramStart"/>
-            <w:r>
-              <w:rPr>
-                <w:sz w:val="18"/>
-                <w:szCs w:val="18"/>
-              </w:rPr>
-              <w:t>d’édition(</w:t>
-            </w:r>
-            <w:proofErr w:type="gramEnd"/>
-            <w:r>
-              <w:rPr>
-                <w:sz w:val="18"/>
-                <w:szCs w:val="18"/>
-              </w:rPr>
-              <w:t>première édition, seconde édition etc…)</w:t>
-            </w:r>
+              <w:t xml:space="preserve">Nombre d’exemplaire par </w:t>
+            </w:r>
+            <w:proofErr w:type="spellStart"/>
+            <w:r>
+              <w:rPr>
+                <w:sz w:val="18"/>
+                <w:szCs w:val="18"/>
+              </w:rPr>
+              <w:t>edition</w:t>
+            </w:r>
+            <w:proofErr w:type="spellEnd"/>
           </w:p>
         </w:tc>
         <w:tc>
@@ -2723,7 +2713,7 @@
                 <w:sz w:val="18"/>
                 <w:szCs w:val="18"/>
               </w:rPr>
-              <w:t>VARCHAR(</w:t>
+              <w:t>INT(</w:t>
             </w:r>
             <w:proofErr w:type="gramEnd"/>
             <w:r>
@@ -2731,7 +2721,7 @@
                 <w:sz w:val="18"/>
                 <w:szCs w:val="18"/>
               </w:rPr>
-              <w:t>100)</w:t>
+              <w:t>11)</w:t>
             </w:r>
           </w:p>
         </w:tc>
@@ -2768,23 +2758,38 @@
           <w:tcPr>
             <w:cnfStyle w:val="001000000000" w:firstRow="0" w:lastRow="0" w:firstColumn="1" w:lastColumn="0" w:oddVBand="0" w:evenVBand="0" w:oddHBand="0" w:evenHBand="0" w:firstRowFirstColumn="0" w:firstRowLastColumn="0" w:lastRowFirstColumn="0" w:lastRowLastColumn="0"/>
             <w:tcW w:w="1370" w:type="dxa"/>
-            <w:vMerge/>
-            <w:shd w:val="clear" w:color="auto" w:fill="FF0000"/>
-          </w:tcPr>
-          <w:p>
-            <w:pPr>
-              <w:pStyle w:val="Sansinterligne"/>
-              <w:rPr>
-                <w:sz w:val="18"/>
-                <w:szCs w:val="18"/>
-              </w:rPr>
-            </w:pPr>
+            <w:vMerge w:val="restart"/>
+            <w:shd w:val="clear" w:color="auto" w:fill="2F5496" w:themeFill="accent1" w:themeFillShade="BF"/>
+          </w:tcPr>
+          <w:p>
+            <w:pPr>
+              <w:pStyle w:val="Sansinterligne"/>
+              <w:jc w:val="center"/>
+              <w:rPr>
+                <w:sz w:val="18"/>
+                <w:szCs w:val="18"/>
+              </w:rPr>
+            </w:pPr>
+            <w:r>
+              <w:rPr>
+                <w:sz w:val="18"/>
+                <w:szCs w:val="18"/>
+              </w:rPr>
+              <w:t>LIBRAIRE</w:t>
+            </w:r>
+            <w:r>
+              <w:rPr>
+                <w:sz w:val="18"/>
+                <w:szCs w:val="18"/>
+              </w:rPr>
+              <w:t>S</w:t>
+            </w:r>
           </w:p>
         </w:tc>
         <w:tc>
           <w:tcPr>
             <w:tcW w:w="2731" w:type="dxa"/>
-            <w:shd w:val="clear" w:color="auto" w:fill="FF0000"/>
+            <w:shd w:val="clear" w:color="auto" w:fill="2F5496" w:themeFill="accent1" w:themeFillShade="BF"/>
           </w:tcPr>
           <w:p>
             <w:pPr>
@@ -2802,7 +2807,7 @@
                 <w:sz w:val="18"/>
                 <w:szCs w:val="18"/>
               </w:rPr>
-              <w:t>edition</w:t>
+              <w:t>librairie</w:t>
             </w:r>
             <w:proofErr w:type="gramEnd"/>
             <w:r>
@@ -2810,7 +2815,7 @@
                 <w:sz w:val="18"/>
                 <w:szCs w:val="18"/>
               </w:rPr>
-              <w:t>_nombre_exemplaire</w:t>
+              <w:t>_id</w:t>
             </w:r>
             <w:proofErr w:type="spellEnd"/>
           </w:p>
@@ -2818,7 +2823,7 @@
         <w:tc>
           <w:tcPr>
             <w:tcW w:w="1881" w:type="dxa"/>
-            <w:shd w:val="clear" w:color="auto" w:fill="FF0000"/>
+            <w:shd w:val="clear" w:color="auto" w:fill="2F5496" w:themeFill="accent1" w:themeFillShade="BF"/>
           </w:tcPr>
           <w:p>
             <w:pPr>
@@ -2834,23 +2839,55 @@
                 <w:sz w:val="18"/>
                 <w:szCs w:val="18"/>
               </w:rPr>
-              <w:t xml:space="preserve">Nombre d’exemplaire par </w:t>
-            </w:r>
+              <w:t>Identifiant du libraire</w:t>
+            </w:r>
+          </w:p>
+        </w:tc>
+        <w:tc>
+          <w:tcPr>
+            <w:tcW w:w="1634" w:type="dxa"/>
+            <w:shd w:val="clear" w:color="auto" w:fill="2F5496" w:themeFill="accent1" w:themeFillShade="BF"/>
+          </w:tcPr>
+          <w:p>
+            <w:pPr>
+              <w:pStyle w:val="Sansinterligne"/>
+              <w:cnfStyle w:val="000000100000" w:firstRow="0" w:lastRow="0" w:firstColumn="0" w:lastColumn="0" w:oddVBand="0" w:evenVBand="0" w:oddHBand="1" w:evenHBand="0" w:firstRowFirstColumn="0" w:firstRowLastColumn="0" w:lastRowFirstColumn="0" w:lastRowLastColumn="0"/>
+              <w:rPr>
+                <w:sz w:val="18"/>
+                <w:szCs w:val="18"/>
+              </w:rPr>
+            </w:pPr>
             <w:proofErr w:type="spellStart"/>
-            <w:r>
-              <w:rPr>
-                <w:sz w:val="18"/>
-                <w:szCs w:val="18"/>
-              </w:rPr>
-              <w:t>edition</w:t>
+            <w:proofErr w:type="gramStart"/>
+            <w:r>
+              <w:rPr>
+                <w:sz w:val="18"/>
+                <w:szCs w:val="18"/>
+              </w:rPr>
+              <w:t>int</w:t>
             </w:r>
             <w:proofErr w:type="spellEnd"/>
-          </w:p>
-        </w:tc>
-        <w:tc>
-          <w:tcPr>
-            <w:tcW w:w="1634" w:type="dxa"/>
-            <w:shd w:val="clear" w:color="auto" w:fill="FF0000"/>
+            <w:r>
+              <w:rPr>
+                <w:sz w:val="18"/>
+                <w:szCs w:val="18"/>
+              </w:rPr>
+              <w:t>(</w:t>
+            </w:r>
+            <w:proofErr w:type="gramEnd"/>
+            <w:r>
+              <w:rPr>
+                <w:sz w:val="18"/>
+                <w:szCs w:val="18"/>
+              </w:rPr>
+              <w:t>11)</w:t>
+            </w:r>
+          </w:p>
+        </w:tc>
+        <w:tc>
+          <w:tcPr>
+            <w:tcW w:w="1446" w:type="dxa"/>
+            <w:shd w:val="clear" w:color="auto" w:fill="2F5496" w:themeFill="accent1" w:themeFillShade="BF"/>
           </w:tcPr>
           <w:p>
             <w:pPr>
@@ -2861,44 +2898,12 @@
                 <w:szCs w:val="18"/>
               </w:rPr>
             </w:pPr>
-            <w:proofErr w:type="gramStart"/>
-            <w:r>
-              <w:rPr>
-                <w:sz w:val="18"/>
-                <w:szCs w:val="18"/>
-              </w:rPr>
-              <w:t>INT(</w:t>
-            </w:r>
-            <w:proofErr w:type="gramEnd"/>
-            <w:r>
-              <w:rPr>
-                <w:sz w:val="18"/>
-                <w:szCs w:val="18"/>
-              </w:rPr>
-              <w:t>11)</w:t>
-            </w:r>
-          </w:p>
-        </w:tc>
-        <w:tc>
-          <w:tcPr>
-            <w:tcW w:w="1446" w:type="dxa"/>
-            <w:shd w:val="clear" w:color="auto" w:fill="FF0000"/>
-          </w:tcPr>
-          <w:p>
-            <w:pPr>
-              <w:pStyle w:val="Sansinterligne"/>
-              <w:cnfStyle w:val="000000100000" w:firstRow="0" w:lastRow="0" w:firstColumn="0" w:lastColumn="0" w:oddVBand="0" w:evenVBand="0" w:oddHBand="1" w:evenHBand="0" w:firstRowFirstColumn="0" w:firstRowLastColumn="0" w:lastRowFirstColumn="0" w:lastRowLastColumn="0"/>
-              <w:rPr>
-                <w:sz w:val="18"/>
-                <w:szCs w:val="18"/>
-              </w:rPr>
-            </w:pPr>
-            <w:r>
-              <w:rPr>
-                <w:sz w:val="18"/>
-                <w:szCs w:val="18"/>
-              </w:rPr>
-              <w:t>Obligatoire</w:t>
+            <w:r>
+              <w:rPr>
+                <w:sz w:val="18"/>
+                <w:szCs w:val="18"/>
+              </w:rPr>
+              <w:t>Identifiant</w:t>
             </w:r>
           </w:p>
         </w:tc>
@@ -2911,7 +2916,7 @@
           <w:tcPr>
             <w:cnfStyle w:val="001000000000" w:firstRow="0" w:lastRow="0" w:firstColumn="1" w:lastColumn="0" w:oddVBand="0" w:evenVBand="0" w:oddHBand="0" w:evenHBand="0" w:firstRowFirstColumn="0" w:firstRowLastColumn="0" w:lastRowFirstColumn="0" w:lastRowLastColumn="0"/>
             <w:tcW w:w="1370" w:type="dxa"/>
-            <w:vMerge w:val="restart"/>
+            <w:vMerge/>
             <w:shd w:val="clear" w:color="auto" w:fill="2F5496" w:themeFill="accent1" w:themeFillShade="BF"/>
           </w:tcPr>
           <w:p>
@@ -2923,13 +2928,6 @@
                 <w:szCs w:val="18"/>
               </w:rPr>
             </w:pPr>
-            <w:r>
-              <w:rPr>
-                <w:sz w:val="18"/>
-                <w:szCs w:val="18"/>
-              </w:rPr>
-              <w:t>LIBRAIRE</w:t>
-            </w:r>
           </w:p>
         </w:tc>
         <w:tc>
@@ -2953,7 +2951,7 @@
                 <w:sz w:val="18"/>
                 <w:szCs w:val="18"/>
               </w:rPr>
-              <w:t>librairie</w:t>
+              <w:t>libraire</w:t>
             </w:r>
             <w:proofErr w:type="gramEnd"/>
             <w:r>
@@ -2961,7 +2959,7 @@
                 <w:sz w:val="18"/>
                 <w:szCs w:val="18"/>
               </w:rPr>
-              <w:t>_id</w:t>
+              <w:t>_nom</w:t>
             </w:r>
             <w:proofErr w:type="spellEnd"/>
           </w:p>
@@ -2985,7 +2983,7 @@
                 <w:sz w:val="18"/>
                 <w:szCs w:val="18"/>
               </w:rPr>
-              <w:t>Identifiant du libraire</w:t>
+              <w:t>Nom du libraire</w:t>
             </w:r>
           </w:p>
         </w:tc>
@@ -3003,22 +3001,13 @@
                 <w:szCs w:val="18"/>
               </w:rPr>
             </w:pPr>
-            <w:proofErr w:type="spellStart"/>
             <w:proofErr w:type="gramStart"/>
             <w:r>
               <w:rPr>
                 <w:sz w:val="18"/>
                 <w:szCs w:val="18"/>
               </w:rPr>
-              <w:t>int</w:t>
-            </w:r>
-            <w:proofErr w:type="spellEnd"/>
-            <w:r>
-              <w:rPr>
-                <w:sz w:val="18"/>
-                <w:szCs w:val="18"/>
-              </w:rPr>
-              <w:t>(</w:t>
+              <w:t>VARCHAR(</w:t>
             </w:r>
             <w:proofErr w:type="gramEnd"/>
             <w:r>
@@ -3026,7 +3015,7 @@
                 <w:sz w:val="18"/>
                 <w:szCs w:val="18"/>
               </w:rPr>
-              <w:t>11)</w:t>
+              <w:t>100)</w:t>
             </w:r>
           </w:p>
         </w:tc>
@@ -3049,7 +3038,7 @@
                 <w:sz w:val="18"/>
                 <w:szCs w:val="18"/>
               </w:rPr>
-              <w:t>Identifiant</w:t>
+              <w:t>Obligatoire</w:t>
             </w:r>
           </w:p>
         </w:tc>
@@ -3063,8 +3052,8 @@
           <w:tcPr>
             <w:cnfStyle w:val="001000000000" w:firstRow="0" w:lastRow="0" w:firstColumn="1" w:lastColumn="0" w:oddVBand="0" w:evenVBand="0" w:oddHBand="0" w:evenHBand="0" w:firstRowFirstColumn="0" w:firstRowLastColumn="0" w:lastRowFirstColumn="0" w:lastRowLastColumn="0"/>
             <w:tcW w:w="1370" w:type="dxa"/>
-            <w:vMerge/>
-            <w:shd w:val="clear" w:color="auto" w:fill="2F5496" w:themeFill="accent1" w:themeFillShade="BF"/>
+            <w:vMerge w:val="restart"/>
+            <w:shd w:val="clear" w:color="auto" w:fill="A8D08D" w:themeFill="accent6" w:themeFillTint="99"/>
           </w:tcPr>
           <w:p>
             <w:pPr>
@@ -3075,12 +3064,26 @@
                 <w:szCs w:val="18"/>
               </w:rPr>
             </w:pPr>
+            <w:r>
+              <w:rPr>
+                <w:sz w:val="18"/>
+                <w:szCs w:val="18"/>
+              </w:rPr>
+              <w:t>ADRESSE</w:t>
+            </w:r>
+            <w:r>
+              <w:rPr>
+                <w:sz w:val="18"/>
+                <w:szCs w:val="18"/>
+              </w:rPr>
+              <w:t>S</w:t>
+            </w:r>
           </w:p>
         </w:tc>
         <w:tc>
           <w:tcPr>
             <w:tcW w:w="2731" w:type="dxa"/>
-            <w:shd w:val="clear" w:color="auto" w:fill="2F5496" w:themeFill="accent1" w:themeFillShade="BF"/>
+            <w:shd w:val="clear" w:color="auto" w:fill="A8D08D" w:themeFill="accent6" w:themeFillTint="99"/>
           </w:tcPr>
           <w:p>
             <w:pPr>
@@ -3098,7 +3101,7 @@
                 <w:sz w:val="18"/>
                 <w:szCs w:val="18"/>
               </w:rPr>
-              <w:t>libraire</w:t>
+              <w:t>adresse</w:t>
             </w:r>
             <w:proofErr w:type="gramEnd"/>
             <w:r>
@@ -3106,7 +3109,7 @@
                 <w:sz w:val="18"/>
                 <w:szCs w:val="18"/>
               </w:rPr>
-              <w:t>_nom</w:t>
+              <w:t>_id</w:t>
             </w:r>
             <w:proofErr w:type="spellEnd"/>
           </w:p>
@@ -3114,7 +3117,7 @@
         <w:tc>
           <w:tcPr>
             <w:tcW w:w="1881" w:type="dxa"/>
-            <w:shd w:val="clear" w:color="auto" w:fill="2F5496" w:themeFill="accent1" w:themeFillShade="BF"/>
+            <w:shd w:val="clear" w:color="auto" w:fill="A8D08D" w:themeFill="accent6" w:themeFillTint="99"/>
           </w:tcPr>
           <w:p>
             <w:pPr>
@@ -3130,14 +3133,14 @@
                 <w:sz w:val="18"/>
                 <w:szCs w:val="18"/>
               </w:rPr>
-              <w:t>Nom du libraire</w:t>
+              <w:t>Identifiant de l’adresse</w:t>
             </w:r>
           </w:p>
         </w:tc>
         <w:tc>
           <w:tcPr>
             <w:tcW w:w="1634" w:type="dxa"/>
-            <w:shd w:val="clear" w:color="auto" w:fill="2F5496" w:themeFill="accent1" w:themeFillShade="BF"/>
+            <w:shd w:val="clear" w:color="auto" w:fill="A8D08D" w:themeFill="accent6" w:themeFillTint="99"/>
           </w:tcPr>
           <w:p>
             <w:pPr>
@@ -3154,7 +3157,7 @@
                 <w:sz w:val="18"/>
                 <w:szCs w:val="18"/>
               </w:rPr>
-              <w:t>VARCHAR(</w:t>
+              <w:t>INT(</w:t>
             </w:r>
             <w:proofErr w:type="gramEnd"/>
             <w:r>
@@ -3162,14 +3165,14 @@
                 <w:sz w:val="18"/>
                 <w:szCs w:val="18"/>
               </w:rPr>
-              <w:t>100)</w:t>
+              <w:t>11)</w:t>
             </w:r>
           </w:p>
         </w:tc>
         <w:tc>
           <w:tcPr>
             <w:tcW w:w="1446" w:type="dxa"/>
-            <w:shd w:val="clear" w:color="auto" w:fill="2F5496" w:themeFill="accent1" w:themeFillShade="BF"/>
+            <w:shd w:val="clear" w:color="auto" w:fill="A8D08D" w:themeFill="accent6" w:themeFillTint="99"/>
           </w:tcPr>
           <w:p>
             <w:pPr>
@@ -3185,8 +3188,24 @@
                 <w:sz w:val="18"/>
                 <w:szCs w:val="18"/>
               </w:rPr>
-              <w:t>Obligatoire</w:t>
-            </w:r>
+              <w:t>Identifiant</w:t>
+            </w:r>
+            <w:r>
+              <w:rPr>
+                <w:sz w:val="18"/>
+                <w:szCs w:val="18"/>
+              </w:rPr>
+              <w:t xml:space="preserve">, </w:t>
+            </w:r>
+            <w:proofErr w:type="gramStart"/>
+            <w:r>
+              <w:rPr>
+                <w:sz w:val="18"/>
+                <w:szCs w:val="18"/>
+              </w:rPr>
+              <w:t>A.I</w:t>
+            </w:r>
+            <w:proofErr w:type="gramEnd"/>
           </w:p>
         </w:tc>
       </w:tr>
@@ -3198,7 +3217,7 @@
           <w:tcPr>
             <w:cnfStyle w:val="001000000000" w:firstRow="0" w:lastRow="0" w:firstColumn="1" w:lastColumn="0" w:oddVBand="0" w:evenVBand="0" w:oddHBand="0" w:evenHBand="0" w:firstRowFirstColumn="0" w:firstRowLastColumn="0" w:lastRowFirstColumn="0" w:lastRowLastColumn="0"/>
             <w:tcW w:w="1370" w:type="dxa"/>
-            <w:vMerge w:val="restart"/>
+            <w:vMerge/>
             <w:shd w:val="clear" w:color="auto" w:fill="A8D08D" w:themeFill="accent6" w:themeFillTint="99"/>
           </w:tcPr>
           <w:p>
@@ -3210,13 +3229,6 @@
                 <w:szCs w:val="18"/>
               </w:rPr>
             </w:pPr>
-            <w:r>
-              <w:rPr>
-                <w:sz w:val="18"/>
-                <w:szCs w:val="18"/>
-              </w:rPr>
-              <w:t>ADRESSE</w:t>
-            </w:r>
           </w:p>
         </w:tc>
         <w:tc>
@@ -3233,22 +3245,29 @@
                 <w:szCs w:val="18"/>
               </w:rPr>
             </w:pPr>
+            <w:proofErr w:type="gramStart"/>
+            <w:r>
+              <w:rPr>
+                <w:sz w:val="18"/>
+                <w:szCs w:val="18"/>
+              </w:rPr>
+              <w:t>adresse</w:t>
+            </w:r>
+            <w:proofErr w:type="gramEnd"/>
+            <w:r>
+              <w:rPr>
+                <w:sz w:val="18"/>
+                <w:szCs w:val="18"/>
+              </w:rPr>
+              <w:t xml:space="preserve">_ </w:t>
+            </w:r>
             <w:proofErr w:type="spellStart"/>
-            <w:proofErr w:type="gramStart"/>
-            <w:r>
-              <w:rPr>
-                <w:sz w:val="18"/>
-                <w:szCs w:val="18"/>
-              </w:rPr>
-              <w:t>adresse</w:t>
-            </w:r>
-            <w:proofErr w:type="gramEnd"/>
-            <w:r>
-              <w:rPr>
-                <w:sz w:val="18"/>
-                <w:szCs w:val="18"/>
-              </w:rPr>
-              <w:t>_id</w:t>
+            <w:r>
+              <w:rPr>
+                <w:sz w:val="18"/>
+                <w:szCs w:val="18"/>
+              </w:rPr>
+              <w:t>type_de_voie</w:t>
             </w:r>
             <w:proofErr w:type="spellEnd"/>
           </w:p>
@@ -3272,7 +3291,7 @@
                 <w:sz w:val="18"/>
                 <w:szCs w:val="18"/>
               </w:rPr>
-              <w:t>Identifiant de l’adresse</w:t>
+              <w:t>Type de la voie</w:t>
             </w:r>
           </w:p>
         </w:tc>
@@ -3296,7 +3315,7 @@
                 <w:sz w:val="18"/>
                 <w:szCs w:val="18"/>
               </w:rPr>
-              <w:t>INT(</w:t>
+              <w:t>VARCHAR(</w:t>
             </w:r>
             <w:proofErr w:type="gramEnd"/>
             <w:r>
@@ -3304,7 +3323,7 @@
                 <w:sz w:val="18"/>
                 <w:szCs w:val="18"/>
               </w:rPr>
-              <w:t>11)</w:t>
+              <w:t>16)</w:t>
             </w:r>
           </w:p>
         </w:tc>
@@ -3327,24 +3346,8 @@
                 <w:sz w:val="18"/>
                 <w:szCs w:val="18"/>
               </w:rPr>
-              <w:t>Identifiant</w:t>
-            </w:r>
-            <w:r>
-              <w:rPr>
-                <w:sz w:val="18"/>
-                <w:szCs w:val="18"/>
-              </w:rPr>
-              <w:t xml:space="preserve">, </w:t>
-            </w:r>
-            <w:proofErr w:type="gramStart"/>
-            <w:r>
-              <w:rPr>
-                <w:sz w:val="18"/>
-                <w:szCs w:val="18"/>
-              </w:rPr>
-              <w:t>A.I</w:t>
-            </w:r>
-            <w:proofErr w:type="gramEnd"/>
+              <w:t>Obligatoire</w:t>
+            </w:r>
           </w:p>
         </w:tc>
       </w:tr>
@@ -3407,7 +3410,7 @@
                 <w:sz w:val="18"/>
                 <w:szCs w:val="18"/>
               </w:rPr>
-              <w:t>type_de_voie</w:t>
+              <w:t>nom_voie</w:t>
             </w:r>
             <w:proofErr w:type="spellEnd"/>
           </w:p>
@@ -3431,7 +3434,7 @@
                 <w:sz w:val="18"/>
                 <w:szCs w:val="18"/>
               </w:rPr>
-              <w:t>Type de la voie</w:t>
+              <w:t>Nom de la voie</w:t>
             </w:r>
           </w:p>
         </w:tc>
@@ -3463,14 +3466,7 @@
                 <w:sz w:val="18"/>
                 <w:szCs w:val="18"/>
               </w:rPr>
-              <w:t>16</w:t>
-            </w:r>
-            <w:r>
-              <w:rPr>
-                <w:sz w:val="18"/>
-                <w:szCs w:val="18"/>
-              </w:rPr>
-              <w:t>)</w:t>
+              <w:t>50)</w:t>
             </w:r>
           </w:p>
         </w:tc>
@@ -3534,6 +3530,7 @@
                 <w:szCs w:val="18"/>
               </w:rPr>
             </w:pPr>
+            <w:proofErr w:type="spellStart"/>
             <w:proofErr w:type="gramStart"/>
             <w:r>
               <w:rPr>
@@ -3548,15 +3545,7 @@
                 <w:sz w:val="18"/>
                 <w:szCs w:val="18"/>
               </w:rPr>
-              <w:t xml:space="preserve">_ </w:t>
-            </w:r>
-            <w:proofErr w:type="spellStart"/>
-            <w:r>
-              <w:rPr>
-                <w:sz w:val="18"/>
-                <w:szCs w:val="18"/>
-              </w:rPr>
-              <w:t>nom_voie</w:t>
+              <w:t>_numero_voie</w:t>
             </w:r>
             <w:proofErr w:type="spellEnd"/>
           </w:p>
@@ -3575,12 +3564,21 @@
                 <w:szCs w:val="18"/>
               </w:rPr>
             </w:pPr>
-            <w:r>
-              <w:rPr>
-                <w:sz w:val="18"/>
-                <w:szCs w:val="18"/>
-              </w:rPr>
-              <w:t>Nom de la voie</w:t>
+            <w:proofErr w:type="spellStart"/>
+            <w:r>
+              <w:rPr>
+                <w:sz w:val="18"/>
+                <w:szCs w:val="18"/>
+              </w:rPr>
+              <w:t>Numero</w:t>
+            </w:r>
+            <w:proofErr w:type="spellEnd"/>
+            <w:r>
+              <w:rPr>
+                <w:sz w:val="18"/>
+                <w:szCs w:val="18"/>
+              </w:rPr>
+              <w:t xml:space="preserve"> de la voie</w:t>
             </w:r>
           </w:p>
         </w:tc>
@@ -3604,7 +3602,7 @@
                 <w:sz w:val="18"/>
                 <w:szCs w:val="18"/>
               </w:rPr>
-              <w:t>VARCHAR(</w:t>
+              <w:t>INT(</w:t>
             </w:r>
             <w:proofErr w:type="gramEnd"/>
             <w:r>
@@ -3612,7 +3610,7 @@
                 <w:sz w:val="18"/>
                 <w:szCs w:val="18"/>
               </w:rPr>
-              <w:t>50)</w:t>
+              <w:t>5)</w:t>
             </w:r>
           </w:p>
         </w:tc>
@@ -3692,7 +3690,7 @@
                 <w:sz w:val="18"/>
                 <w:szCs w:val="18"/>
               </w:rPr>
-              <w:t>_numero_voie</w:t>
+              <w:t>_numero_complement</w:t>
             </w:r>
             <w:proofErr w:type="spellEnd"/>
           </w:p>
@@ -3717,7 +3715,7 @@
                 <w:sz w:val="18"/>
                 <w:szCs w:val="18"/>
               </w:rPr>
-              <w:t>Numero</w:t>
+              <w:t>Complement</w:t>
             </w:r>
             <w:proofErr w:type="spellEnd"/>
             <w:r>
@@ -3725,7 +3723,23 @@
                 <w:sz w:val="18"/>
                 <w:szCs w:val="18"/>
               </w:rPr>
-              <w:t xml:space="preserve"> de la voie</w:t>
+              <w:t xml:space="preserve"> </w:t>
+            </w:r>
+            <w:proofErr w:type="spellStart"/>
+            <w:r>
+              <w:rPr>
+                <w:sz w:val="18"/>
+                <w:szCs w:val="18"/>
+              </w:rPr>
+              <w:t>numero</w:t>
+            </w:r>
+            <w:proofErr w:type="spellEnd"/>
+            <w:r>
+              <w:rPr>
+                <w:sz w:val="18"/>
+                <w:szCs w:val="18"/>
+              </w:rPr>
+              <w:t xml:space="preserve"> voie</w:t>
             </w:r>
           </w:p>
         </w:tc>
@@ -3749,7 +3763,7 @@
                 <w:sz w:val="18"/>
                 <w:szCs w:val="18"/>
               </w:rPr>
-              <w:t>INT(</w:t>
+              <w:t>VARCHAR(</w:t>
             </w:r>
             <w:proofErr w:type="gramEnd"/>
             <w:r>
@@ -3757,7 +3771,7 @@
                 <w:sz w:val="18"/>
                 <w:szCs w:val="18"/>
               </w:rPr>
-              <w:t>5)</w:t>
+              <w:t>10)</w:t>
             </w:r>
           </w:p>
         </w:tc>
@@ -3780,7 +3794,7 @@
                 <w:sz w:val="18"/>
                 <w:szCs w:val="18"/>
               </w:rPr>
-              <w:t>Obligatoire</w:t>
+              <w:t>Facultatif</w:t>
             </w:r>
           </w:p>
         </w:tc>
@@ -3836,7 +3850,7 @@
                 <w:sz w:val="18"/>
                 <w:szCs w:val="18"/>
               </w:rPr>
-              <w:t>_numero_complement</w:t>
+              <w:t>_complement</w:t>
             </w:r>
             <w:proofErr w:type="spellEnd"/>
           </w:p>
@@ -3869,23 +3883,7 @@
                 <w:sz w:val="18"/>
                 <w:szCs w:val="18"/>
               </w:rPr>
-              <w:t xml:space="preserve"> </w:t>
-            </w:r>
-            <w:proofErr w:type="spellStart"/>
-            <w:r>
-              <w:rPr>
-                <w:sz w:val="18"/>
-                <w:szCs w:val="18"/>
-              </w:rPr>
-              <w:t>numero</w:t>
-            </w:r>
-            <w:proofErr w:type="spellEnd"/>
-            <w:r>
-              <w:rPr>
-                <w:sz w:val="18"/>
-                <w:szCs w:val="18"/>
-              </w:rPr>
-              <w:t xml:space="preserve"> voie</w:t>
+              <w:t xml:space="preserve"> d’adresse</w:t>
             </w:r>
           </w:p>
         </w:tc>
@@ -3917,7 +3915,7 @@
                 <w:sz w:val="18"/>
                 <w:szCs w:val="18"/>
               </w:rPr>
-              <w:t>10)</w:t>
+              <w:t>100)</w:t>
             </w:r>
           </w:p>
         </w:tc>
@@ -3997,7 +3995,7 @@
                 <w:sz w:val="18"/>
                 <w:szCs w:val="18"/>
               </w:rPr>
-              <w:t>_complement</w:t>
+              <w:t>_code_postal</w:t>
             </w:r>
             <w:proofErr w:type="spellEnd"/>
           </w:p>
@@ -4016,21 +4014,12 @@
                 <w:szCs w:val="18"/>
               </w:rPr>
             </w:pPr>
-            <w:proofErr w:type="spellStart"/>
-            <w:r>
-              <w:rPr>
-                <w:sz w:val="18"/>
-                <w:szCs w:val="18"/>
-              </w:rPr>
-              <w:t>Complement</w:t>
-            </w:r>
-            <w:proofErr w:type="spellEnd"/>
-            <w:r>
-              <w:rPr>
-                <w:sz w:val="18"/>
-                <w:szCs w:val="18"/>
-              </w:rPr>
-              <w:t xml:space="preserve"> d’adresse</w:t>
+            <w:r>
+              <w:rPr>
+                <w:sz w:val="18"/>
+                <w:szCs w:val="18"/>
+              </w:rPr>
+              <w:t>Code postal</w:t>
             </w:r>
           </w:p>
         </w:tc>
@@ -4054,7 +4043,7 @@
                 <w:sz w:val="18"/>
                 <w:szCs w:val="18"/>
               </w:rPr>
-              <w:t>VARCHAR(</w:t>
+              <w:t>CHAR(</w:t>
             </w:r>
             <w:proofErr w:type="gramEnd"/>
             <w:r>
@@ -4062,14 +4051,7 @@
                 <w:sz w:val="18"/>
                 <w:szCs w:val="18"/>
               </w:rPr>
-              <w:t>10</w:t>
-            </w:r>
-            <w:r>
-              <w:rPr>
-                <w:sz w:val="18"/>
-                <w:szCs w:val="18"/>
-              </w:rPr>
-              <w:t>0)</w:t>
+              <w:t>5)</w:t>
             </w:r>
           </w:p>
         </w:tc>
@@ -4092,7 +4074,7 @@
                 <w:sz w:val="18"/>
                 <w:szCs w:val="18"/>
               </w:rPr>
-              <w:t>Facultatif</w:t>
+              <w:t>Obligatoire</w:t>
             </w:r>
           </w:p>
         </w:tc>
@@ -4148,7 +4130,7 @@
                 <w:sz w:val="18"/>
                 <w:szCs w:val="18"/>
               </w:rPr>
-              <w:t>_code_postal</w:t>
+              <w:t>_ville</w:t>
             </w:r>
             <w:proofErr w:type="spellEnd"/>
           </w:p>
@@ -4167,12 +4149,21 @@
                 <w:szCs w:val="18"/>
               </w:rPr>
             </w:pPr>
-            <w:r>
-              <w:rPr>
-                <w:sz w:val="18"/>
-                <w:szCs w:val="18"/>
-              </w:rPr>
-              <w:t>Code postal</w:t>
+            <w:proofErr w:type="gramStart"/>
+            <w:r>
+              <w:rPr>
+                <w:sz w:val="18"/>
+                <w:szCs w:val="18"/>
+              </w:rPr>
+              <w:t>nom</w:t>
+            </w:r>
+            <w:proofErr w:type="gramEnd"/>
+            <w:r>
+              <w:rPr>
+                <w:sz w:val="18"/>
+                <w:szCs w:val="18"/>
+              </w:rPr>
+              <w:t xml:space="preserve"> de la ville</w:t>
             </w:r>
           </w:p>
         </w:tc>
@@ -4196,7 +4187,7 @@
                 <w:sz w:val="18"/>
                 <w:szCs w:val="18"/>
               </w:rPr>
-              <w:t>CHAR(</w:t>
+              <w:t>VARCHAR(</w:t>
             </w:r>
             <w:proofErr w:type="gramEnd"/>
             <w:r>
@@ -4204,7 +4195,7 @@
                 <w:sz w:val="18"/>
                 <w:szCs w:val="18"/>
               </w:rPr>
-              <w:t>5)</w:t>
+              <w:t>50)</w:t>
             </w:r>
           </w:p>
         </w:tc>
@@ -4241,8 +4232,7 @@
           <w:tcPr>
             <w:cnfStyle w:val="001000000000" w:firstRow="0" w:lastRow="0" w:firstColumn="1" w:lastColumn="0" w:oddVBand="0" w:evenVBand="0" w:oddHBand="0" w:evenHBand="0" w:firstRowFirstColumn="0" w:firstRowLastColumn="0" w:lastRowFirstColumn="0" w:lastRowLastColumn="0"/>
             <w:tcW w:w="1370" w:type="dxa"/>
-            <w:vMerge/>
-            <w:shd w:val="clear" w:color="auto" w:fill="A8D08D" w:themeFill="accent6" w:themeFillTint="99"/>
+            <w:vMerge w:val="restart"/>
           </w:tcPr>
           <w:p>
             <w:pPr>
@@ -4253,12 +4243,18 @@
                 <w:szCs w:val="18"/>
               </w:rPr>
             </w:pPr>
+            <w:r>
+              <w:rPr>
+                <w:sz w:val="18"/>
+                <w:szCs w:val="18"/>
+              </w:rPr>
+              <w:t>COMMANDES</w:t>
+            </w:r>
           </w:p>
         </w:tc>
         <w:tc>
           <w:tcPr>
             <w:tcW w:w="2731" w:type="dxa"/>
-            <w:shd w:val="clear" w:color="auto" w:fill="A8D08D" w:themeFill="accent6" w:themeFillTint="99"/>
           </w:tcPr>
           <w:p>
             <w:pPr>
@@ -4276,7 +4272,7 @@
                 <w:sz w:val="18"/>
                 <w:szCs w:val="18"/>
               </w:rPr>
-              <w:t>adresse</w:t>
+              <w:t>commande</w:t>
             </w:r>
             <w:proofErr w:type="gramEnd"/>
             <w:r>
@@ -4284,7 +4280,7 @@
                 <w:sz w:val="18"/>
                 <w:szCs w:val="18"/>
               </w:rPr>
-              <w:t>_ville</w:t>
+              <w:t>_id</w:t>
             </w:r>
             <w:proofErr w:type="spellEnd"/>
           </w:p>
@@ -4292,7 +4288,6 @@
         <w:tc>
           <w:tcPr>
             <w:tcW w:w="1881" w:type="dxa"/>
-            <w:shd w:val="clear" w:color="auto" w:fill="A8D08D" w:themeFill="accent6" w:themeFillTint="99"/>
           </w:tcPr>
           <w:p>
             <w:pPr>
@@ -4303,13 +4298,35 @@
                 <w:szCs w:val="18"/>
               </w:rPr>
             </w:pPr>
+            <w:r>
+              <w:rPr>
+                <w:sz w:val="18"/>
+                <w:szCs w:val="18"/>
+              </w:rPr>
+              <w:t>Identifiant de la commande</w:t>
+            </w:r>
+          </w:p>
+        </w:tc>
+        <w:tc>
+          <w:tcPr>
+            <w:tcW w:w="1634" w:type="dxa"/>
+          </w:tcPr>
+          <w:p>
+            <w:pPr>
+              <w:pStyle w:val="Sansinterligne"/>
+              <w:cnfStyle w:val="000000100000" w:firstRow="0" w:lastRow="0" w:firstColumn="0" w:lastColumn="0" w:oddVBand="0" w:evenVBand="0" w:oddHBand="1" w:evenHBand="0" w:firstRowFirstColumn="0" w:firstRowLastColumn="0" w:lastRowFirstColumn="0" w:lastRowLastColumn="0"/>
+              <w:rPr>
+                <w:sz w:val="18"/>
+                <w:szCs w:val="18"/>
+              </w:rPr>
+            </w:pPr>
             <w:proofErr w:type="gramStart"/>
             <w:r>
               <w:rPr>
                 <w:sz w:val="18"/>
                 <w:szCs w:val="18"/>
               </w:rPr>
-              <w:t>nom</w:t>
+              <w:t>INT(</w:t>
             </w:r>
             <w:proofErr w:type="gramEnd"/>
             <w:r>
@@ -4317,14 +4334,13 @@
                 <w:sz w:val="18"/>
                 <w:szCs w:val="18"/>
               </w:rPr>
-              <w:t xml:space="preserve"> de la ville</w:t>
-            </w:r>
-          </w:p>
-        </w:tc>
-        <w:tc>
-          <w:tcPr>
-            <w:tcW w:w="1634" w:type="dxa"/>
-            <w:shd w:val="clear" w:color="auto" w:fill="A8D08D" w:themeFill="accent6" w:themeFillTint="99"/>
+              <w:t>11)</w:t>
+            </w:r>
+          </w:p>
+        </w:tc>
+        <w:tc>
+          <w:tcPr>
+            <w:tcW w:w="1446" w:type="dxa"/>
           </w:tcPr>
           <w:p>
             <w:pPr>
@@ -4335,45 +4351,22 @@
                 <w:szCs w:val="18"/>
               </w:rPr>
             </w:pPr>
+            <w:r>
+              <w:rPr>
+                <w:sz w:val="18"/>
+                <w:szCs w:val="18"/>
+              </w:rPr>
+              <w:t xml:space="preserve">Identifiant, </w:t>
+            </w:r>
             <w:proofErr w:type="gramStart"/>
             <w:r>
               <w:rPr>
                 <w:sz w:val="18"/>
                 <w:szCs w:val="18"/>
               </w:rPr>
-              <w:t>VARCHAR(</w:t>
+              <w:t>A.I</w:t>
             </w:r>
             <w:proofErr w:type="gramEnd"/>
-            <w:r>
-              <w:rPr>
-                <w:sz w:val="18"/>
-                <w:szCs w:val="18"/>
-              </w:rPr>
-              <w:t>50)</w:t>
-            </w:r>
-          </w:p>
-        </w:tc>
-        <w:tc>
-          <w:tcPr>
-            <w:tcW w:w="1446" w:type="dxa"/>
-            <w:shd w:val="clear" w:color="auto" w:fill="A8D08D" w:themeFill="accent6" w:themeFillTint="99"/>
-          </w:tcPr>
-          <w:p>
-            <w:pPr>
-              <w:pStyle w:val="Sansinterligne"/>
-              <w:cnfStyle w:val="000000100000" w:firstRow="0" w:lastRow="0" w:firstColumn="0" w:lastColumn="0" w:oddVBand="0" w:evenVBand="0" w:oddHBand="1" w:evenHBand="0" w:firstRowFirstColumn="0" w:firstRowLastColumn="0" w:lastRowFirstColumn="0" w:lastRowLastColumn="0"/>
-              <w:rPr>
-                <w:sz w:val="18"/>
-                <w:szCs w:val="18"/>
-              </w:rPr>
-            </w:pPr>
-            <w:r>
-              <w:rPr>
-                <w:sz w:val="18"/>
-                <w:szCs w:val="18"/>
-              </w:rPr>
-              <w:t>Obligatoire</w:t>
-            </w:r>
           </w:p>
         </w:tc>
       </w:tr>
@@ -4385,7 +4378,7 @@
           <w:tcPr>
             <w:cnfStyle w:val="001000000000" w:firstRow="0" w:lastRow="0" w:firstColumn="1" w:lastColumn="0" w:oddVBand="0" w:evenVBand="0" w:oddHBand="0" w:evenHBand="0" w:firstRowFirstColumn="0" w:firstRowLastColumn="0" w:lastRowFirstColumn="0" w:lastRowLastColumn="0"/>
             <w:tcW w:w="1370" w:type="dxa"/>
-            <w:vMerge w:val="restart"/>
+            <w:vMerge/>
           </w:tcPr>
           <w:p>
             <w:pPr>
@@ -4396,13 +4389,6 @@
                 <w:szCs w:val="18"/>
               </w:rPr>
             </w:pPr>
-            <w:r>
-              <w:rPr>
-                <w:sz w:val="18"/>
-                <w:szCs w:val="18"/>
-              </w:rPr>
-              <w:t>COMMANDE</w:t>
-            </w:r>
           </w:p>
         </w:tc>
         <w:tc>
@@ -4496,14 +4482,7 @@
                 <w:sz w:val="18"/>
                 <w:szCs w:val="18"/>
               </w:rPr>
-              <w:t>3</w:t>
-            </w:r>
-            <w:r>
-              <w:rPr>
-                <w:sz w:val="18"/>
-                <w:szCs w:val="18"/>
-              </w:rPr>
-              <w:t>)</w:t>
+              <w:t>3)</w:t>
             </w:r>
           </w:p>
         </w:tc>
@@ -4603,28 +4582,7 @@
                 <w:sz w:val="18"/>
                 <w:szCs w:val="18"/>
               </w:rPr>
-              <w:t xml:space="preserve">Prix </w:t>
-            </w:r>
-            <w:r>
-              <w:rPr>
-                <w:sz w:val="18"/>
-                <w:szCs w:val="18"/>
-              </w:rPr>
-              <w:t xml:space="preserve">unitaire lors de la </w:t>
-            </w:r>
-            <w:r>
-              <w:rPr>
-                <w:sz w:val="18"/>
-                <w:szCs w:val="18"/>
-              </w:rPr>
-              <w:t>commande</w:t>
-            </w:r>
-            <w:r>
-              <w:rPr>
-                <w:sz w:val="18"/>
-                <w:szCs w:val="18"/>
-              </w:rPr>
-              <w:t>.</w:t>
+              <w:t>Prix unitaire lors de la commande.</w:t>
             </w:r>
           </w:p>
         </w:tc>
@@ -4713,8 +4671,27 @@
       <w:pPr>
         <w:pStyle w:val="Sansinterligne"/>
       </w:pPr>
-      <w:r>
-        <w:lastRenderedPageBreak/>
+    </w:p>
+    <w:p>
+      <w:pPr>
+        <w:pStyle w:val="Sansinterligne"/>
+      </w:pPr>
+    </w:p>
+    <w:p>
+      <w:pPr>
+        <w:pStyle w:val="Sansinterligne"/>
+      </w:pPr>
+    </w:p>
+    <w:p>
+      <w:pPr>
+        <w:pStyle w:val="Sansinterligne"/>
+      </w:pPr>
+    </w:p>
+    <w:p>
+      <w:pPr>
+        <w:pStyle w:val="Sansinterligne"/>
+      </w:pPr>
+      <w:r>
         <w:t>Dépendances fonctionnelles :</w:t>
       </w:r>
     </w:p>
@@ -4850,15 +4827,44 @@
       </w:r>
       <w:proofErr w:type="spellStart"/>
       <w:r>
-        <w:t>edition_ordre_edition</w:t>
+        <w:t>edition_nombre_exemplaire</w:t>
       </w:r>
       <w:proofErr w:type="spellEnd"/>
+    </w:p>
+    <w:p>
+      <w:pPr>
+        <w:pStyle w:val="Sansinterligne"/>
+      </w:pPr>
+    </w:p>
+    <w:p>
+      <w:pPr>
+        <w:pStyle w:val="Sansinterligne"/>
+      </w:pPr>
+      <w:proofErr w:type="spellStart"/>
+      <w:r>
+        <w:t>Recompense_id</w:t>
+      </w:r>
+      <w:proofErr w:type="spellEnd"/>
+      <w:r>
+        <w:t xml:space="preserve"> </w:t>
+      </w:r>
+      <w:r>
+        <w:sym w:font="Wingdings" w:char="F0E0"/>
+      </w:r>
+      <w:r>
+        <w:t xml:space="preserve">  </w:t>
+      </w:r>
+      <w:proofErr w:type="spellStart"/>
+      <w:r>
+        <w:t>recompense_nom</w:t>
+      </w:r>
+      <w:proofErr w:type="spellEnd"/>
       <w:r>
         <w:t xml:space="preserve">, </w:t>
       </w:r>
       <w:proofErr w:type="spellStart"/>
       <w:r>
-        <w:t>edition_nombre_exemplaire</w:t>
+        <w:t>recompense_date</w:t>
       </w:r>
       <w:proofErr w:type="spellEnd"/>
     </w:p>
@@ -4873,7 +4879,7 @@
       </w:pPr>
       <w:proofErr w:type="spellStart"/>
       <w:r>
-        <w:t>Recompense_id</w:t>
+        <w:t>Librairie_id</w:t>
       </w:r>
       <w:proofErr w:type="spellEnd"/>
       <w:r>
@@ -4885,38 +4891,107 @@
       <w:r>
         <w:t xml:space="preserve"> </w:t>
       </w:r>
+      <w:proofErr w:type="spellStart"/>
+      <w:r>
+        <w:t>librairie_nom</w:t>
+      </w:r>
+      <w:proofErr w:type="spellEnd"/>
+    </w:p>
+    <w:p>
+      <w:pPr>
+        <w:pStyle w:val="Sansinterligne"/>
+      </w:pPr>
+    </w:p>
+    <w:p>
+      <w:pPr>
+        <w:pStyle w:val="Sansinterligne"/>
+      </w:pPr>
+      <w:proofErr w:type="spellStart"/>
+      <w:r>
+        <w:t>Adresse_id</w:t>
+      </w:r>
+      <w:proofErr w:type="spellEnd"/>
       <w:r>
         <w:t xml:space="preserve"> </w:t>
       </w:r>
+      <w:r>
+        <w:sym w:font="Wingdings" w:char="F0E0"/>
+      </w:r>
+      <w:r>
+        <w:t xml:space="preserve"> adresse_ </w:t>
+      </w:r>
       <w:proofErr w:type="spellStart"/>
       <w:r>
-        <w:t>recompense_nom</w:t>
+        <w:t>type_de_voie</w:t>
       </w:r>
       <w:proofErr w:type="spellEnd"/>
       <w:r>
         <w:t xml:space="preserve">, </w:t>
       </w:r>
+      <w:r>
+        <w:t xml:space="preserve">adresse_ </w:t>
+      </w:r>
       <w:proofErr w:type="spellStart"/>
       <w:r>
-        <w:t>recompense_date</w:t>
+        <w:t>nom_voie</w:t>
       </w:r>
       <w:proofErr w:type="spellEnd"/>
-    </w:p>
-    <w:p>
-      <w:pPr>
-        <w:pStyle w:val="Sansinterligne"/>
-      </w:pPr>
-    </w:p>
-    <w:p>
-      <w:pPr>
-        <w:pStyle w:val="Sansinterligne"/>
-      </w:pPr>
+      <w:r>
+        <w:t xml:space="preserve">, </w:t>
+      </w:r>
       <w:proofErr w:type="spellStart"/>
       <w:r>
-        <w:t>Librairie_id</w:t>
+        <w:t>adresse_numero_voie</w:t>
       </w:r>
       <w:proofErr w:type="spellEnd"/>
       <w:r>
+        <w:t xml:space="preserve">, </w:t>
+      </w:r>
+      <w:proofErr w:type="spellStart"/>
+      <w:r>
+        <w:t>adresse_numero_complement</w:t>
+      </w:r>
+      <w:proofErr w:type="spellEnd"/>
+      <w:r>
+        <w:t xml:space="preserve">, </w:t>
+      </w:r>
+      <w:proofErr w:type="spellStart"/>
+      <w:r>
+        <w:t>adresse_complement</w:t>
+      </w:r>
+      <w:proofErr w:type="spellEnd"/>
+      <w:r>
+        <w:t xml:space="preserve">, </w:t>
+      </w:r>
+      <w:proofErr w:type="spellStart"/>
+      <w:r>
+        <w:t>adresse_code_postal</w:t>
+      </w:r>
+      <w:proofErr w:type="spellEnd"/>
+      <w:r>
+        <w:t xml:space="preserve">, </w:t>
+      </w:r>
+      <w:proofErr w:type="spellStart"/>
+      <w:r>
+        <w:t>adresse_ville</w:t>
+      </w:r>
+      <w:proofErr w:type="spellEnd"/>
+    </w:p>
+    <w:p>
+      <w:pPr>
+        <w:pStyle w:val="Sansinterligne"/>
+      </w:pPr>
+    </w:p>
+    <w:p>
+      <w:pPr>
+        <w:pStyle w:val="Sansinterligne"/>
+      </w:pPr>
+      <w:proofErr w:type="spellStart"/>
+      <w:r>
+        <w:t>Commande_id</w:t>
+      </w:r>
+      <w:proofErr w:type="spellEnd"/>
+      <w:r>
         <w:t xml:space="preserve"> </w:t>
       </w:r>
       <w:r>
@@ -4927,217 +5002,334 @@
       </w:r>
       <w:proofErr w:type="spellStart"/>
       <w:r>
-        <w:t>librairie_nom</w:t>
+        <w:t>commande_id</w:t>
       </w:r>
       <w:proofErr w:type="spellEnd"/>
-    </w:p>
-    <w:p>
-      <w:pPr>
-        <w:pStyle w:val="Sansinterligne"/>
-      </w:pPr>
-    </w:p>
-    <w:p>
-      <w:pPr>
-        <w:pStyle w:val="Sansinterligne"/>
-      </w:pPr>
+      <w:r>
+        <w:t xml:space="preserve">, </w:t>
+      </w:r>
       <w:proofErr w:type="spellStart"/>
       <w:r>
-        <w:t>Adresse_id</w:t>
+        <w:t>commande_quantite</w:t>
       </w:r>
       <w:proofErr w:type="spellEnd"/>
       <w:r>
+        <w:t xml:space="preserve">, </w:t>
+      </w:r>
+      <w:proofErr w:type="spellStart"/>
+      <w:r>
+        <w:t>commande_prix</w:t>
+      </w:r>
+      <w:proofErr w:type="spellEnd"/>
+    </w:p>
+    <w:p>
+      <w:pPr>
+        <w:pStyle w:val="Sansinterligne"/>
+      </w:pPr>
+    </w:p>
+    <w:p>
+      <w:pPr>
+        <w:pStyle w:val="Sansinterligne"/>
+      </w:pPr>
+      <w:r>
+        <w:t>Règles de Gestion :</w:t>
+      </w:r>
+    </w:p>
+    <w:p>
+      <w:pPr>
+        <w:pStyle w:val="Sansinterligne"/>
+      </w:pPr>
+    </w:p>
+    <w:p>
+      <w:pPr>
+        <w:pStyle w:val="Sansinterligne"/>
+      </w:pPr>
+      <w:r>
+        <w:t xml:space="preserve">1 </w:t>
+      </w:r>
+      <w:r>
+        <w:rPr>
+          <w:b/>
+          <w:bCs/>
+        </w:rPr>
+        <w:t>livres</w:t>
+      </w:r>
+      <w:r>
+        <w:t xml:space="preserve"> est écrit par 1 </w:t>
+      </w:r>
+      <w:r>
+        <w:t>o</w:t>
+      </w:r>
+      <w:r>
+        <w:t>u plusieurs auteurs.</w:t>
+      </w:r>
+    </w:p>
+    <w:p>
+      <w:pPr>
+        <w:pStyle w:val="Sansinterligne"/>
+      </w:pPr>
+      <w:r>
+        <w:t xml:space="preserve">1 </w:t>
+      </w:r>
+      <w:r>
+        <w:rPr>
+          <w:b/>
+          <w:bCs/>
+        </w:rPr>
+        <w:t>auteur</w:t>
+      </w:r>
+      <w:r>
+        <w:t xml:space="preserve"> écri</w:t>
+      </w:r>
+      <w:r>
+        <w:t>t</w:t>
+      </w:r>
+      <w:r>
         <w:t xml:space="preserve"> </w:t>
       </w:r>
       <w:r>
-        <w:sym w:font="Wingdings" w:char="F0E0"/>
+        <w:t>0</w:t>
+      </w:r>
+      <w:r>
+        <w:t xml:space="preserve"> ou plusieurs livres.</w:t>
+      </w:r>
+    </w:p>
+    <w:p>
+      <w:pPr>
+        <w:pStyle w:val="Sansinterligne"/>
+      </w:pPr>
+    </w:p>
+    <w:p>
+      <w:pPr>
+        <w:pStyle w:val="Sansinterligne"/>
+      </w:pPr>
+      <w:r>
+        <w:t xml:space="preserve">1 livre </w:t>
+      </w:r>
+      <w:r>
+        <w:t>est concerné</w:t>
+      </w:r>
+      <w:r>
+        <w:t xml:space="preserve"> en 1 ou plusieurs </w:t>
+      </w:r>
+      <w:r>
+        <w:t>éditions.</w:t>
+      </w:r>
+    </w:p>
+    <w:p>
+      <w:pPr>
+        <w:pStyle w:val="Sansinterligne"/>
+      </w:pPr>
+      <w:r>
+        <w:t xml:space="preserve">1 </w:t>
+      </w:r>
+      <w:r>
+        <w:rPr>
+          <w:b/>
+          <w:bCs/>
+        </w:rPr>
+        <w:t>édition</w:t>
       </w:r>
       <w:r>
         <w:t xml:space="preserve"> </w:t>
       </w:r>
       <w:r>
-        <w:t xml:space="preserve">adresse_ </w:t>
-      </w:r>
-      <w:proofErr w:type="spellStart"/>
-      <w:r>
-        <w:t>type_de_voie</w:t>
-      </w:r>
-      <w:proofErr w:type="spellEnd"/>
-      <w:r>
-        <w:t xml:space="preserve">, </w:t>
-      </w:r>
-      <w:r>
-        <w:t xml:space="preserve">adresse_ </w:t>
-      </w:r>
-      <w:proofErr w:type="spellStart"/>
-      <w:r>
-        <w:t>nom_voie</w:t>
-      </w:r>
-      <w:proofErr w:type="spellEnd"/>
-      <w:r>
-        <w:t xml:space="preserve">, </w:t>
-      </w:r>
-      <w:proofErr w:type="spellStart"/>
-      <w:r>
-        <w:t>adresse_numero_voie</w:t>
-      </w:r>
-      <w:proofErr w:type="spellEnd"/>
-      <w:r>
-        <w:t xml:space="preserve">, </w:t>
-      </w:r>
-      <w:proofErr w:type="spellStart"/>
-      <w:r>
-        <w:t>adresse_numero_complement</w:t>
-      </w:r>
-      <w:proofErr w:type="spellEnd"/>
-      <w:r>
-        <w:t xml:space="preserve">, </w:t>
-      </w:r>
-      <w:proofErr w:type="spellStart"/>
-      <w:r>
-        <w:t>adresse_complement</w:t>
-      </w:r>
-      <w:proofErr w:type="spellEnd"/>
-      <w:r>
-        <w:t xml:space="preserve">, </w:t>
-      </w:r>
-      <w:proofErr w:type="spellStart"/>
-      <w:r>
-        <w:t>adresse_code_postal</w:t>
-      </w:r>
-      <w:proofErr w:type="spellEnd"/>
-      <w:r>
-        <w:t xml:space="preserve">, </w:t>
-      </w:r>
-      <w:proofErr w:type="spellStart"/>
-      <w:r>
-        <w:t>adresse_ville</w:t>
-      </w:r>
-      <w:proofErr w:type="spellEnd"/>
-    </w:p>
-    <w:p>
-      <w:pPr>
-        <w:pStyle w:val="Sansinterligne"/>
-      </w:pPr>
-    </w:p>
-    <w:p>
-      <w:pPr>
-        <w:pStyle w:val="Sansinterligne"/>
-      </w:pPr>
-    </w:p>
-    <w:p>
-      <w:pPr>
-        <w:pStyle w:val="Sansinterligne"/>
-      </w:pPr>
-    </w:p>
-    <w:p>
-      <w:pPr>
-        <w:pStyle w:val="Sansinterligne"/>
-      </w:pPr>
-      <w:r>
-        <w:t>Règles de Gestion :</w:t>
-      </w:r>
-    </w:p>
-    <w:p>
-      <w:pPr>
-        <w:pStyle w:val="Sansinterligne"/>
-      </w:pPr>
-    </w:p>
-    <w:p>
-      <w:pPr>
-        <w:pStyle w:val="Sansinterligne"/>
-      </w:pPr>
-      <w:r>
-        <w:t xml:space="preserve">1 livres est écrit par 1 </w:t>
-      </w:r>
-      <w:r>
-        <w:t>o</w:t>
-      </w:r>
-      <w:r>
-        <w:t>u plusieurs auteurs.</w:t>
-      </w:r>
-    </w:p>
-    <w:p>
-      <w:pPr>
-        <w:pStyle w:val="Sansinterligne"/>
-      </w:pPr>
-      <w:r>
-        <w:t>1 auteur écri</w:t>
-      </w:r>
-      <w:r>
-        <w:t>t</w:t>
+        <w:t>concerne</w:t>
       </w:r>
       <w:r>
         <w:t xml:space="preserve"> </w:t>
       </w:r>
       <w:r>
+        <w:t>1</w:t>
+      </w:r>
+      <w:r>
+        <w:t xml:space="preserve"> </w:t>
+      </w:r>
+      <w:r>
+        <w:t>livre</w:t>
+      </w:r>
+      <w:r>
+        <w:t>.</w:t>
+      </w:r>
+    </w:p>
+    <w:p>
+      <w:pPr>
+        <w:pStyle w:val="Sansinterligne"/>
+      </w:pPr>
+    </w:p>
+    <w:p>
+      <w:pPr>
+        <w:pStyle w:val="Sansinterligne"/>
+      </w:pPr>
+      <w:r>
+        <w:t>1</w:t>
+      </w:r>
+      <w:r>
+        <w:t xml:space="preserve"> livre est primé à</w:t>
+      </w:r>
+      <w:r>
+        <w:t xml:space="preserve"> 0 ou </w:t>
+      </w:r>
+      <w:r>
+        <w:t>plusieurs récompenses</w:t>
+      </w:r>
+      <w:r>
+        <w:t>.</w:t>
+      </w:r>
+    </w:p>
+    <w:p>
+      <w:pPr>
+        <w:pStyle w:val="Sansinterligne"/>
+      </w:pPr>
+      <w:r>
+        <w:t xml:space="preserve">1 </w:t>
+      </w:r>
+      <w:r>
+        <w:rPr>
+          <w:b/>
+          <w:bCs/>
+        </w:rPr>
+        <w:t>récompense</w:t>
+      </w:r>
+      <w:r>
+        <w:t xml:space="preserve"> prime 0 ou </w:t>
+      </w:r>
+      <w:r>
+        <w:t xml:space="preserve">1 </w:t>
+      </w:r>
+      <w:r>
+        <w:t>livre.</w:t>
+      </w:r>
+    </w:p>
+    <w:p>
+      <w:pPr>
+        <w:pStyle w:val="Sansinterligne"/>
+      </w:pPr>
+    </w:p>
+    <w:p>
+      <w:pPr>
+        <w:pStyle w:val="Sansinterligne"/>
+      </w:pPr>
+      <w:r>
+        <w:t xml:space="preserve">1 </w:t>
+      </w:r>
+      <w:r>
+        <w:t>commande</w:t>
+      </w:r>
+      <w:r>
+        <w:t xml:space="preserve"> est </w:t>
+      </w:r>
+      <w:r>
+        <w:t>effectuée</w:t>
+      </w:r>
+      <w:r>
+        <w:t xml:space="preserve"> par </w:t>
+      </w:r>
+      <w:r>
+        <w:t>1</w:t>
+      </w:r>
+      <w:r>
+        <w:t xml:space="preserve"> libraire</w:t>
+      </w:r>
+    </w:p>
+    <w:p>
+      <w:pPr>
+        <w:pStyle w:val="Sansinterligne"/>
+      </w:pPr>
+      <w:r>
+        <w:t xml:space="preserve">1 </w:t>
+      </w:r>
+      <w:r>
+        <w:rPr>
+          <w:b/>
+          <w:bCs/>
+        </w:rPr>
+        <w:t>libraire</w:t>
+      </w:r>
+      <w:r>
+        <w:t xml:space="preserve"> </w:t>
+      </w:r>
+      <w:r>
+        <w:t>effectue</w:t>
+      </w:r>
+      <w:r>
+        <w:t xml:space="preserve"> </w:t>
+      </w:r>
+      <w:r>
         <w:t>0</w:t>
       </w:r>
       <w:r>
-        <w:t xml:space="preserve"> ou plusieurs livres.</w:t>
-      </w:r>
-    </w:p>
-    <w:p>
-      <w:pPr>
-        <w:pStyle w:val="Sansinterligne"/>
-      </w:pPr>
-    </w:p>
-    <w:p>
-      <w:pPr>
-        <w:pStyle w:val="Sansinterligne"/>
-      </w:pPr>
-      <w:r>
-        <w:t xml:space="preserve">1 livre </w:t>
-      </w:r>
-      <w:r>
-        <w:t>est concerné</w:t>
-      </w:r>
-      <w:r>
-        <w:t xml:space="preserve"> en 1 ou plusieurs </w:t>
-      </w:r>
-      <w:r>
-        <w:t>éditions.</w:t>
-      </w:r>
-    </w:p>
-    <w:p>
-      <w:pPr>
-        <w:pStyle w:val="Sansinterligne"/>
-      </w:pPr>
-      <w:r>
-        <w:t xml:space="preserve">1 édition </w:t>
-      </w:r>
-      <w:r>
-        <w:t>concerne</w:t>
+        <w:t xml:space="preserve"> ou plusieurs </w:t>
+      </w:r>
+      <w:r>
+        <w:t>commandes</w:t>
+      </w:r>
+      <w:r>
+        <w:t>.</w:t>
+      </w:r>
+    </w:p>
+    <w:p>
+      <w:pPr>
+        <w:pStyle w:val="Sansinterligne"/>
+      </w:pPr>
+    </w:p>
+    <w:p>
+      <w:pPr>
+        <w:pStyle w:val="Sansinterligne"/>
+      </w:pPr>
+      <w:r>
+        <w:t xml:space="preserve">1 libraire </w:t>
+      </w:r>
+      <w:r>
+        <w:t>est localisé</w:t>
+      </w:r>
+      <w:r>
+        <w:t xml:space="preserve"> à 1 adresse</w:t>
+      </w:r>
+      <w:r>
+        <w:t>.</w:t>
+      </w:r>
+    </w:p>
+    <w:p>
+      <w:pPr>
+        <w:pStyle w:val="Sansinterligne"/>
+      </w:pPr>
+      <w:r>
+        <w:t xml:space="preserve">1 adresse </w:t>
+      </w:r>
+      <w:r>
+        <w:t>localise 1</w:t>
+      </w:r>
+      <w:r>
+        <w:t xml:space="preserve"> ou plusieurs</w:t>
+      </w:r>
+      <w:r>
+        <w:t xml:space="preserve"> libraires.</w:t>
+      </w:r>
+    </w:p>
+    <w:p>
+      <w:pPr>
+        <w:pStyle w:val="Sansinterligne"/>
+      </w:pPr>
+    </w:p>
+    <w:p>
+      <w:pPr>
+        <w:pStyle w:val="Sansinterligne"/>
+      </w:pPr>
+      <w:r>
+        <w:t xml:space="preserve">1 commande </w:t>
+      </w:r>
+      <w:r>
+        <w:t xml:space="preserve">inclus </w:t>
+      </w:r>
+      <w:r>
+        <w:t>1 seule</w:t>
       </w:r>
       <w:r>
         <w:t xml:space="preserve"> </w:t>
       </w:r>
       <w:r>
-        <w:t>1</w:t>
-      </w:r>
-      <w:r>
-        <w:t xml:space="preserve"> ou plusieurs livres.</w:t>
-      </w:r>
-    </w:p>
-    <w:p>
-      <w:pPr>
-        <w:pStyle w:val="Sansinterligne"/>
-      </w:pPr>
-    </w:p>
-    <w:p>
-      <w:pPr>
-        <w:pStyle w:val="Sansinterligne"/>
-      </w:pPr>
-      <w:r>
-        <w:t>1</w:t>
-      </w:r>
-      <w:r>
-        <w:t xml:space="preserve"> livre est primé à</w:t>
-      </w:r>
-      <w:r>
-        <w:t xml:space="preserve"> 0 ou </w:t>
-      </w:r>
-      <w:r>
-        <w:t>plusieurs récompenses</w:t>
+        <w:t>édition</w:t>
       </w:r>
       <w:r>
         <w:t>.</w:t>
@@ -5151,91 +5343,25 @@
         <w:t xml:space="preserve">1 </w:t>
       </w:r>
       <w:r>
-        <w:t>récompense</w:t>
-      </w:r>
-      <w:r>
-        <w:t xml:space="preserve"> prime 0 ou </w:t>
-      </w:r>
-      <w:r>
-        <w:t xml:space="preserve">1 </w:t>
-      </w:r>
-      <w:r>
-        <w:t>livre.</w:t>
-      </w:r>
-    </w:p>
-    <w:p>
-      <w:pPr>
-        <w:pStyle w:val="Sansinterligne"/>
-      </w:pPr>
-    </w:p>
-    <w:p>
-      <w:pPr>
-        <w:pStyle w:val="Sansinterligne"/>
-      </w:pPr>
-      <w:r>
-        <w:t xml:space="preserve">1 </w:t>
-      </w:r>
-      <w:r>
         <w:t>édition</w:t>
       </w:r>
       <w:r>
-        <w:t xml:space="preserve"> est commandé par </w:t>
-      </w:r>
-      <w:r>
-        <w:t>1</w:t>
-      </w:r>
-      <w:r>
-        <w:t xml:space="preserve"> libraire</w:t>
+        <w:t xml:space="preserve"> </w:t>
+      </w:r>
+      <w:r>
+        <w:t xml:space="preserve">est </w:t>
+      </w:r>
+      <w:r>
+        <w:t>inclus</w:t>
+      </w:r>
+      <w:r>
+        <w:t>e dans</w:t>
+      </w:r>
+      <w:r>
+        <w:t xml:space="preserve"> 0 ou plusieurs éditions</w:t>
       </w:r>
       <w:r>
         <w:t>.</w:t>
-      </w:r>
-    </w:p>
-    <w:p>
-      <w:pPr>
-        <w:pStyle w:val="Sansinterligne"/>
-      </w:pPr>
-      <w:r>
-        <w:t xml:space="preserve">1 libraire commande </w:t>
-      </w:r>
-      <w:r>
-        <w:t>1</w:t>
-      </w:r>
-      <w:r>
-        <w:t xml:space="preserve"> ou plusieurs </w:t>
-      </w:r>
-      <w:r>
-        <w:t>éditions</w:t>
-      </w:r>
-      <w:r>
-        <w:t>.</w:t>
-      </w:r>
-    </w:p>
-    <w:p>
-      <w:pPr>
-        <w:pStyle w:val="Sansinterligne"/>
-      </w:pPr>
-    </w:p>
-    <w:p>
-      <w:pPr>
-        <w:pStyle w:val="Sansinterligne"/>
-      </w:pPr>
-      <w:r>
-        <w:t>1 libraire habite à 1 adresse</w:t>
-      </w:r>
-      <w:r>
-        <w:t>.</w:t>
-      </w:r>
-    </w:p>
-    <w:p>
-      <w:pPr>
-        <w:pStyle w:val="Sansinterligne"/>
-      </w:pPr>
-      <w:r>
-        <w:t>1 adresse est habitée par 1 ou plusieurs</w:t>
-      </w:r>
-      <w:r>
-        <w:t xml:space="preserve"> libraires.</w:t>
       </w:r>
     </w:p>
     <w:p>

</xml_diff>